<commit_message>
Basic confoirmation form has been completed.
</commit_message>
<xml_diff>
--- a/Assesment 2/Report (1).docx
+++ b/Assesment 2/Report (1).docx
@@ -223,6 +223,30 @@
             <w:tcW w:w="4106" w:type="dxa"/>
           </w:tcPr>
           <w:p>
+            <w:r>
+              <w:t xml:space="preserve">Goals  </w:t>
+            </w:r>
+          </w:p>
+          <w:p>
+            <w:r>
+              <w:t xml:space="preserve">Could quantify metrics to gauge success </w:t>
+            </w:r>
+            <w:r>
+              <w:t>(</w:t>
+            </w:r>
+            <w:r>
+              <w:t>boost user engagement by x%.</w:t>
+            </w:r>
+            <w:r>
+              <w:t>)</w:t>
+            </w:r>
+          </w:p>
+        </w:tc>
+        <w:tc>
+          <w:tcPr>
+            <w:tcW w:w="4961" w:type="dxa"/>
+          </w:tcPr>
+          <w:p>
             <w:pPr>
               <w:rPr>
                 <w:u w:val="single"/>
@@ -230,6 +254,24 @@
             </w:pPr>
           </w:p>
         </w:tc>
+      </w:tr>
+      <w:tr>
+        <w:tc>
+          <w:tcPr>
+            <w:tcW w:w="4106" w:type="dxa"/>
+          </w:tcPr>
+          <w:p>
+            <w:r>
+              <w:t>Success Evaluation</w:t>
+            </w:r>
+          </w:p>
+          <w:p>
+            <w:r>
+              <w:t>Specific metrics – new bookings, page view or form submissions.</w:t>
+            </w:r>
+          </w:p>
+          <w:p/>
+        </w:tc>
         <w:tc>
           <w:tcPr>
             <w:tcW w:w="4961" w:type="dxa"/>
@@ -249,6 +291,21 @@
             <w:tcW w:w="4106" w:type="dxa"/>
           </w:tcPr>
           <w:p>
+            <w:r>
+              <w:t xml:space="preserve">Target Audience </w:t>
+            </w:r>
+          </w:p>
+          <w:p>
+            <w:r>
+              <w:t xml:space="preserve">Explain how layout helps/supports specific demographics. </w:t>
+            </w:r>
+          </w:p>
+        </w:tc>
+        <w:tc>
+          <w:tcPr>
+            <w:tcW w:w="4961" w:type="dxa"/>
+          </w:tcPr>
+          <w:p>
             <w:pPr>
               <w:rPr>
                 <w:u w:val="single"/>
@@ -256,6 +313,18 @@
             </w:pPr>
           </w:p>
         </w:tc>
+      </w:tr>
+      <w:tr>
+        <w:tc>
+          <w:tcPr>
+            <w:tcW w:w="4106" w:type="dxa"/>
+          </w:tcPr>
+          <w:p>
+            <w:r>
+              <w:t xml:space="preserve"> Better paragraph Spacing and section headers</w:t>
+            </w:r>
+          </w:p>
+        </w:tc>
         <w:tc>
           <w:tcPr>
             <w:tcW w:w="4961" w:type="dxa"/>
@@ -275,6 +344,21 @@
             <w:tcW w:w="4106" w:type="dxa"/>
           </w:tcPr>
           <w:p>
+            <w:r>
+              <w:t xml:space="preserve">Images </w:t>
+            </w:r>
+          </w:p>
+          <w:p>
+            <w:r>
+              <w:t>Alt text, consistent naming and image compression</w:t>
+            </w:r>
+          </w:p>
+        </w:tc>
+        <w:tc>
+          <w:tcPr>
+            <w:tcW w:w="4961" w:type="dxa"/>
+          </w:tcPr>
+          <w:p>
             <w:pPr>
               <w:rPr>
                 <w:u w:val="single"/>
@@ -282,6 +366,23 @@
             </w:pPr>
           </w:p>
         </w:tc>
+      </w:tr>
+      <w:tr>
+        <w:tc>
+          <w:tcPr>
+            <w:tcW w:w="4106" w:type="dxa"/>
+          </w:tcPr>
+          <w:p>
+            <w:r>
+              <w:t>HTML and CSS</w:t>
+            </w:r>
+          </w:p>
+          <w:p>
+            <w:r>
+              <w:t>Semantic markup and using modern layout (flex/grid)</w:t>
+            </w:r>
+          </w:p>
+        </w:tc>
         <w:tc>
           <w:tcPr>
             <w:tcW w:w="4961" w:type="dxa"/>
@@ -301,6 +402,31 @@
             <w:tcW w:w="4106" w:type="dxa"/>
           </w:tcPr>
           <w:p>
+            <w:r>
+              <w:t xml:space="preserve">Interface design </w:t>
+            </w:r>
+          </w:p>
+          <w:p>
+            <w:r>
+              <w:t xml:space="preserve">Inconsistencies </w:t>
+            </w:r>
+          </w:p>
+          <w:p>
+            <w:r>
+              <w:t>Could be better suited to target audience</w:t>
+            </w:r>
+          </w:p>
+          <w:p>
+            <w:r>
+              <w:t>Display as mobile</w:t>
+            </w:r>
+          </w:p>
+        </w:tc>
+        <w:tc>
+          <w:tcPr>
+            <w:tcW w:w="4961" w:type="dxa"/>
+          </w:tcPr>
+          <w:p>
             <w:pPr>
               <w:rPr>
                 <w:u w:val="single"/>
@@ -308,18 +434,6 @@
             </w:pPr>
           </w:p>
         </w:tc>
-        <w:tc>
-          <w:tcPr>
-            <w:tcW w:w="4961" w:type="dxa"/>
-          </w:tcPr>
-          <w:p>
-            <w:pPr>
-              <w:rPr>
-                <w:u w:val="single"/>
-              </w:rPr>
-            </w:pPr>
-          </w:p>
-        </w:tc>
       </w:tr>
       <w:tr>
         <w:tc>
@@ -327,37 +441,24 @@
             <w:tcW w:w="4106" w:type="dxa"/>
           </w:tcPr>
           <w:p>
-            <w:pPr>
-              <w:rPr>
-                <w:u w:val="single"/>
-              </w:rPr>
-            </w:pPr>
-          </w:p>
-        </w:tc>
-        <w:tc>
-          <w:tcPr>
-            <w:tcW w:w="4961" w:type="dxa"/>
-          </w:tcPr>
-          <w:p>
-            <w:pPr>
-              <w:rPr>
-                <w:u w:val="single"/>
-              </w:rPr>
-            </w:pPr>
-          </w:p>
-        </w:tc>
-      </w:tr>
-      <w:tr>
-        <w:tc>
-          <w:tcPr>
-            <w:tcW w:w="4106" w:type="dxa"/>
-          </w:tcPr>
-          <w:p>
-            <w:pPr>
-              <w:rPr>
-                <w:u w:val="single"/>
-              </w:rPr>
-            </w:pPr>
+            <w:r>
+              <w:t xml:space="preserve">Information Design </w:t>
+            </w:r>
+          </w:p>
+          <w:p>
+            <w:r>
+              <w:t>Bullets</w:t>
+            </w:r>
+          </w:p>
+          <w:p>
+            <w:r>
+              <w:t>clearer sectioning</w:t>
+            </w:r>
+          </w:p>
+          <w:p>
+            <w:r>
+              <w:t>Whitespace for better reading</w:t>
+            </w:r>
           </w:p>
         </w:tc>
         <w:tc>
@@ -654,6 +755,7 @@
         <w:rPr>
           <w:lang w:val="en-GB"/>
         </w:rPr>
+        <w:lastRenderedPageBreak/>
         <w:t>Do not guide the user or give instructions</w:t>
       </w:r>
       <w:r>
@@ -988,10 +1090,7 @@
           </w:tcPr>
           <w:p>
             <w:r>
-              <w:t>Book an appointment</w:t>
-            </w:r>
-            <w:r>
-              <w:t xml:space="preserve">. </w:t>
+              <w:t xml:space="preserve">Book an appointment. </w:t>
             </w:r>
           </w:p>
         </w:tc>
@@ -1108,7 +1207,6 @@
         <w:pStyle w:val="Heading2"/>
       </w:pPr>
       <w:r>
-        <w:lastRenderedPageBreak/>
         <w:t>Usability Testing Results and Feedback</w:t>
       </w:r>
     </w:p>
@@ -1917,6 +2015,7 @@
         <w:pStyle w:val="Heading2"/>
       </w:pPr>
       <w:r>
+        <w:lastRenderedPageBreak/>
         <w:t xml:space="preserve">Response to Usability </w:t>
       </w:r>
       <w:r>
@@ -3233,14 +3332,12 @@
 </file>
 
 <file path=customXml/item1.xml><?xml version="1.0" encoding="utf-8"?>
-<p:properties xmlns:p="http://schemas.microsoft.com/office/2006/metadata/properties" xmlns:xsi="http://www.w3.org/2001/XMLSchema-instance" xmlns:pc="http://schemas.microsoft.com/office/infopath/2007/PartnerControls">
-  <documentManagement>
-    <TaxCatchAll xmlns="c64b295e-e158-430a-a9fe-95bbf17b9d7d" xsi:nil="true"/>
-    <lcf76f155ced4ddcb4097134ff3c332f xmlns="0f5e39c8-e5a1-4a0d-b53f-9134be983d19">
-      <Terms xmlns="http://schemas.microsoft.com/office/infopath/2007/PartnerControls"/>
-    </lcf76f155ced4ddcb4097134ff3c332f>
-  </documentManagement>
-</p:properties>
+<?mso-contentType ?>
+<FormTemplates xmlns="http://schemas.microsoft.com/sharepoint/v3/contenttype/forms">
+  <Display>DocumentLibraryForm</Display>
+  <Edit>DocumentLibraryForm</Edit>
+  <New>DocumentLibraryForm</New>
+</FormTemplates>
 </file>
 
 <file path=customXml/item2.xml><?xml version="1.0" encoding="utf-8"?>
@@ -3499,21 +3596,20 @@
 </file>
 
 <file path=customXml/item3.xml><?xml version="1.0" encoding="utf-8"?>
-<?mso-contentType ?>
-<FormTemplates xmlns="http://schemas.microsoft.com/sharepoint/v3/contenttype/forms">
-  <Display>DocumentLibraryForm</Display>
-  <Edit>DocumentLibraryForm</Edit>
-  <New>DocumentLibraryForm</New>
-</FormTemplates>
+<p:properties xmlns:p="http://schemas.microsoft.com/office/2006/metadata/properties" xmlns:xsi="http://www.w3.org/2001/XMLSchema-instance" xmlns:pc="http://schemas.microsoft.com/office/infopath/2007/PartnerControls">
+  <documentManagement>
+    <TaxCatchAll xmlns="c64b295e-e158-430a-a9fe-95bbf17b9d7d" xsi:nil="true"/>
+    <lcf76f155ced4ddcb4097134ff3c332f xmlns="0f5e39c8-e5a1-4a0d-b53f-9134be983d19">
+      <Terms xmlns="http://schemas.microsoft.com/office/infopath/2007/PartnerControls"/>
+    </lcf76f155ced4ddcb4097134ff3c332f>
+  </documentManagement>
+</p:properties>
 </file>
 
 <file path=customXml/itemProps1.xml><?xml version="1.0" encoding="utf-8"?>
-<ds:datastoreItem xmlns:ds="http://schemas.openxmlformats.org/officeDocument/2006/customXml" ds:itemID="{CF606D7A-BC20-4455-9B94-4B6C9A54FF0C}">
+<ds:datastoreItem xmlns:ds="http://schemas.openxmlformats.org/officeDocument/2006/customXml" ds:itemID="{C42D3E7F-AC3E-4EF4-AE01-81DADC54BE89}">
   <ds:schemaRefs>
-    <ds:schemaRef ds:uri="http://schemas.microsoft.com/office/2006/metadata/properties"/>
-    <ds:schemaRef ds:uri="http://schemas.microsoft.com/office/infopath/2007/PartnerControls"/>
-    <ds:schemaRef ds:uri="c64b295e-e158-430a-a9fe-95bbf17b9d7d"/>
-    <ds:schemaRef ds:uri="0f5e39c8-e5a1-4a0d-b53f-9134be983d19"/>
+    <ds:schemaRef ds:uri="http://schemas.microsoft.com/sharepoint/v3/contenttype/forms"/>
   </ds:schemaRefs>
 </ds:datastoreItem>
 </file>
@@ -3538,9 +3634,12 @@
 </file>
 
 <file path=customXml/itemProps3.xml><?xml version="1.0" encoding="utf-8"?>
-<ds:datastoreItem xmlns:ds="http://schemas.openxmlformats.org/officeDocument/2006/customXml" ds:itemID="{C42D3E7F-AC3E-4EF4-AE01-81DADC54BE89}">
+<ds:datastoreItem xmlns:ds="http://schemas.openxmlformats.org/officeDocument/2006/customXml" ds:itemID="{CF606D7A-BC20-4455-9B94-4B6C9A54FF0C}">
   <ds:schemaRefs>
-    <ds:schemaRef ds:uri="http://schemas.microsoft.com/sharepoint/v3/contenttype/forms"/>
+    <ds:schemaRef ds:uri="http://schemas.microsoft.com/office/2006/metadata/properties"/>
+    <ds:schemaRef ds:uri="http://schemas.microsoft.com/office/infopath/2007/PartnerControls"/>
+    <ds:schemaRef ds:uri="c64b295e-e158-430a-a9fe-95bbf17b9d7d"/>
+    <ds:schemaRef ds:uri="0f5e39c8-e5a1-4a0d-b53f-9134be983d19"/>
   </ds:schemaRefs>
 </ds:datastoreItem>
 </file>
</xml_diff>

<commit_message>
booking form has been updated with nav
</commit_message>
<xml_diff>
--- a/Assesment 2/Report (1).docx
+++ b/Assesment 2/Report (1).docx
@@ -69,6 +69,12 @@
       <w:r>
         <w:t xml:space="preserve">: </w:t>
       </w:r>
+      <w:r>
+        <w:t xml:space="preserve">The websites goal is to boost user engagement by 100%. This could be measured by the uptake in online bookings and asking how they found out about 100Smiles Dental Care. </w:t>
+      </w:r>
+      <w:r>
+        <w:t>Introducing relevant information about their business, staff and promoting healthy dental habits with their business being a key part of the journey. The client gets first-hand information about the experience and staff with academic articles promoting the knowledge of the business. Promotion of the Annual Dental Check-up is included to develop a "life-long" journey</w:t>
+      </w:r>
     </w:p>
     <w:p>
       <w:r>
@@ -82,7 +88,24 @@
         <w:t xml:space="preserve">: </w:t>
       </w:r>
     </w:p>
-    <w:p/>
+    <w:p>
+      <w:r>
+        <w:t xml:space="preserve">The target audience would be families with children around the ages of 0 – 15. </w:t>
+      </w:r>
+    </w:p>
+    <w:p>
+      <w:r>
+        <w:t>To cater towards young families, various styling elements will be in use. Bright contrasting colours to appeal towards children. Images to break up long text and provide a visual focal point. Any important or relevant information is highlighted with bright colours to get readers attention</w:t>
+      </w:r>
+      <w:r>
+        <w:t xml:space="preserve">. </w:t>
+      </w:r>
+    </w:p>
+    <w:p>
+      <w:r>
+        <w:t xml:space="preserve">Layout is easy to navigate due to its simplicity and standard nature, not breaking set conventions popularised by other websites the families and children visit. Content is accompanied by visual elements providing a call to action to focus upon to capture and retain information. </w:t>
+      </w:r>
+    </w:p>
     <w:p>
       <w:pPr>
         <w:pStyle w:val="Heading2"/>
@@ -224,34 +247,32 @@
           </w:tcPr>
           <w:p>
             <w:r>
-              <w:t xml:space="preserve">Goals  </w:t>
-            </w:r>
-          </w:p>
-          <w:p>
-            <w:r>
-              <w:t xml:space="preserve">Could quantify metrics to gauge success </w:t>
-            </w:r>
-            <w:r>
-              <w:t>(</w:t>
-            </w:r>
-            <w:r>
-              <w:t>boost user engagement by x%.</w:t>
-            </w:r>
-            <w:r>
-              <w:t>)</w:t>
+              <w:t xml:space="preserve">Images </w:t>
+            </w:r>
+          </w:p>
+          <w:p>
+            <w:r>
+              <w:t xml:space="preserve">About Us page has </w:t>
+            </w:r>
+            <w:r>
+              <w:t xml:space="preserve">images too large. </w:t>
             </w:r>
           </w:p>
         </w:tc>
         <w:tc>
           <w:tcPr>
             <w:tcW w:w="4961" w:type="dxa"/>
-          </w:tcPr>
-          <w:p>
-            <w:pPr>
-              <w:rPr>
-                <w:u w:val="single"/>
-              </w:rPr>
-            </w:pPr>
+            <w:tcBorders>
+              <w:bottom w:val="single" w:sz="4" w:space="0" w:color="auto"/>
+            </w:tcBorders>
+          </w:tcPr>
+          <w:p>
+            <w:r>
+              <w:t xml:space="preserve">Reduced Image size and changed to display: grid </w:t>
+            </w:r>
+            <w:r>
+              <w:t xml:space="preserve">on desktop for better visual clarity and easier access. </w:t>
+            </w:r>
           </w:p>
         </w:tc>
       </w:tr>
@@ -262,26 +283,29 @@
           </w:tcPr>
           <w:p>
             <w:r>
-              <w:t>Success Evaluation</w:t>
-            </w:r>
-          </w:p>
-          <w:p>
-            <w:r>
-              <w:t>Specific metrics – new bookings, page view or form submissions.</w:t>
-            </w:r>
-          </w:p>
-          <w:p/>
+              <w:t>HTML and CSS</w:t>
+            </w:r>
+          </w:p>
+          <w:p>
+            <w:r>
+              <w:t>Validation errors</w:t>
+            </w:r>
+          </w:p>
         </w:tc>
         <w:tc>
           <w:tcPr>
             <w:tcW w:w="4961" w:type="dxa"/>
-          </w:tcPr>
-          <w:p>
-            <w:pPr>
-              <w:rPr>
-                <w:u w:val="single"/>
-              </w:rPr>
-            </w:pPr>
+            <w:tcBorders>
+              <w:top w:val="single" w:sz="4" w:space="0" w:color="auto"/>
+            </w:tcBorders>
+          </w:tcPr>
+          <w:p>
+            <w:r>
+              <w:t xml:space="preserve">Used </w:t>
+            </w:r>
+            <w:r>
+              <w:t>Markup validation service to check for validation errors and corrected the errors</w:t>
+            </w:r>
           </w:p>
         </w:tc>
       </w:tr>
@@ -292,12 +316,15 @@
           </w:tcPr>
           <w:p>
             <w:r>
-              <w:t xml:space="preserve">Target Audience </w:t>
-            </w:r>
-          </w:p>
-          <w:p>
-            <w:r>
-              <w:t xml:space="preserve">Explain how layout helps/supports specific demographics. </w:t>
+              <w:t xml:space="preserve">Interface design </w:t>
+            </w:r>
+          </w:p>
+          <w:p>
+            <w:r>
+              <w:t>N</w:t>
+            </w:r>
+            <w:r>
+              <w:t>eed to check white spaces in "Services" page.</w:t>
             </w:r>
           </w:p>
         </w:tc>
@@ -306,175 +333,17 @@
             <w:tcW w:w="4961" w:type="dxa"/>
           </w:tcPr>
           <w:p>
-            <w:pPr>
-              <w:rPr>
-                <w:u w:val="single"/>
-              </w:rPr>
-            </w:pPr>
-          </w:p>
-        </w:tc>
-      </w:tr>
-      <w:tr>
-        <w:tc>
-          <w:tcPr>
-            <w:tcW w:w="4106" w:type="dxa"/>
-          </w:tcPr>
-          <w:p>
-            <w:r>
-              <w:t xml:space="preserve"> Better paragraph Spacing and section headers</w:t>
-            </w:r>
-          </w:p>
-        </w:tc>
-        <w:tc>
-          <w:tcPr>
-            <w:tcW w:w="4961" w:type="dxa"/>
-          </w:tcPr>
-          <w:p>
-            <w:pPr>
-              <w:rPr>
-                <w:u w:val="single"/>
-              </w:rPr>
-            </w:pPr>
-          </w:p>
-        </w:tc>
-      </w:tr>
-      <w:tr>
-        <w:tc>
-          <w:tcPr>
-            <w:tcW w:w="4106" w:type="dxa"/>
-          </w:tcPr>
-          <w:p>
-            <w:r>
-              <w:t xml:space="preserve">Images </w:t>
-            </w:r>
-          </w:p>
-          <w:p>
-            <w:r>
-              <w:t>Alt text, consistent naming and image compression</w:t>
-            </w:r>
-          </w:p>
-        </w:tc>
-        <w:tc>
-          <w:tcPr>
-            <w:tcW w:w="4961" w:type="dxa"/>
-          </w:tcPr>
-          <w:p>
-            <w:pPr>
-              <w:rPr>
-                <w:u w:val="single"/>
-              </w:rPr>
-            </w:pPr>
-          </w:p>
-        </w:tc>
-      </w:tr>
-      <w:tr>
-        <w:tc>
-          <w:tcPr>
-            <w:tcW w:w="4106" w:type="dxa"/>
-          </w:tcPr>
-          <w:p>
-            <w:r>
-              <w:t>HTML and CSS</w:t>
-            </w:r>
-          </w:p>
-          <w:p>
-            <w:r>
-              <w:t>Semantic markup and using modern layout (flex/grid)</w:t>
-            </w:r>
-          </w:p>
-        </w:tc>
-        <w:tc>
-          <w:tcPr>
-            <w:tcW w:w="4961" w:type="dxa"/>
-          </w:tcPr>
-          <w:p>
-            <w:pPr>
-              <w:rPr>
-                <w:u w:val="single"/>
-              </w:rPr>
-            </w:pPr>
-          </w:p>
-        </w:tc>
-      </w:tr>
-      <w:tr>
-        <w:tc>
-          <w:tcPr>
-            <w:tcW w:w="4106" w:type="dxa"/>
-          </w:tcPr>
-          <w:p>
-            <w:r>
-              <w:t xml:space="preserve">Interface design </w:t>
-            </w:r>
-          </w:p>
-          <w:p>
-            <w:r>
-              <w:t xml:space="preserve">Inconsistencies </w:t>
-            </w:r>
-          </w:p>
-          <w:p>
-            <w:r>
-              <w:t>Could be better suited to target audience</w:t>
-            </w:r>
-          </w:p>
-          <w:p>
-            <w:r>
-              <w:t>Display as mobile</w:t>
-            </w:r>
-          </w:p>
-        </w:tc>
-        <w:tc>
-          <w:tcPr>
-            <w:tcW w:w="4961" w:type="dxa"/>
-          </w:tcPr>
-          <w:p>
-            <w:pPr>
-              <w:rPr>
-                <w:u w:val="single"/>
-              </w:rPr>
-            </w:pPr>
-          </w:p>
-        </w:tc>
-      </w:tr>
-      <w:tr>
-        <w:tc>
-          <w:tcPr>
-            <w:tcW w:w="4106" w:type="dxa"/>
-          </w:tcPr>
-          <w:p>
-            <w:r>
-              <w:t xml:space="preserve">Information Design </w:t>
-            </w:r>
-          </w:p>
-          <w:p>
-            <w:r>
-              <w:t>Bullets</w:t>
-            </w:r>
-          </w:p>
-          <w:p>
-            <w:r>
-              <w:t>clearer sectioning</w:t>
-            </w:r>
-          </w:p>
-          <w:p>
-            <w:r>
-              <w:t>Whitespace for better reading</w:t>
-            </w:r>
-          </w:p>
-        </w:tc>
-        <w:tc>
-          <w:tcPr>
-            <w:tcW w:w="4961" w:type="dxa"/>
-          </w:tcPr>
-          <w:p>
-            <w:pPr>
-              <w:rPr>
-                <w:u w:val="single"/>
-              </w:rPr>
-            </w:pPr>
+            <w:r>
+              <w:t xml:space="preserve">Added visual elements </w:t>
+            </w:r>
+            <w:r>
+              <w:t xml:space="preserve">to draw attention and to remove the abundance of whitespace. </w:t>
+            </w:r>
           </w:p>
         </w:tc>
       </w:tr>
     </w:tbl>
+    <w:p/>
     <w:p/>
     <w:p>
       <w:pPr>
@@ -645,14 +514,7 @@
         <w:rPr>
           <w:lang w:val="en-GB"/>
         </w:rPr>
-        <w:t xml:space="preserve"> as a potential user of the </w:t>
-      </w:r>
-      <w:proofErr w:type="gramStart"/>
-      <w:r>
-        <w:rPr>
-          <w:lang w:val="en-GB"/>
-        </w:rPr>
-        <w:t>sit</w:t>
+        <w:t xml:space="preserve"> as a potential user of the sit</w:t>
       </w:r>
       <w:r>
         <w:rPr>
@@ -664,14 +526,7 @@
         <w:rPr>
           <w:lang w:val="en-GB"/>
         </w:rPr>
-        <w:t>, or</w:t>
-      </w:r>
-      <w:proofErr w:type="gramEnd"/>
-      <w:r>
-        <w:rPr>
-          <w:lang w:val="en-GB"/>
-        </w:rPr>
-        <w:t xml:space="preserve"> understand their experience with the content or technology.</w:t>
+        <w:t>, or understand their experience with the content or technology.</w:t>
       </w:r>
     </w:p>
     <w:p>
@@ -755,7 +610,6 @@
         <w:rPr>
           <w:lang w:val="en-GB"/>
         </w:rPr>
-        <w:lastRenderedPageBreak/>
         <w:t>Do not guide the user or give instructions</w:t>
       </w:r>
       <w:r>
@@ -930,6 +784,7 @@
                 <w:b/>
                 <w:bCs/>
               </w:rPr>
+              <w:lastRenderedPageBreak/>
               <w:t>Question</w:t>
             </w:r>
             <w:r>
@@ -979,7 +834,7 @@
           </w:tcPr>
           <w:p>
             <w:r>
-              <w:t>What are websites that stand out for you? Any most visited website?</w:t>
+              <w:t xml:space="preserve">Any favourite website or noteworthy examples? </w:t>
             </w:r>
           </w:p>
         </w:tc>
@@ -1052,7 +907,11 @@
           <w:tcPr>
             <w:tcW w:w="7338" w:type="dxa"/>
           </w:tcPr>
-          <w:p/>
+          <w:p>
+            <w:r>
+              <w:t xml:space="preserve">Make a scenario of them being new to the area and wanting to establish their life here. Probe them about their experience navigating the website using the think aloud method to gather their journey throughout the website. </w:t>
+            </w:r>
+          </w:p>
         </w:tc>
       </w:tr>
       <w:tr>
@@ -1070,7 +929,11 @@
           <w:tcPr>
             <w:tcW w:w="7338" w:type="dxa"/>
           </w:tcPr>
-          <w:p/>
+          <w:p>
+            <w:r>
+              <w:t xml:space="preserve">(Context: Showed assignment 1 website) Find new information added to website.  </w:t>
+            </w:r>
+          </w:p>
         </w:tc>
       </w:tr>
       <w:tr>
@@ -1090,7 +953,7 @@
           </w:tcPr>
           <w:p>
             <w:r>
-              <w:t xml:space="preserve">Book an appointment. </w:t>
+              <w:t>Book an appointment</w:t>
             </w:r>
           </w:p>
         </w:tc>
@@ -1110,7 +973,14 @@
           <w:tcPr>
             <w:tcW w:w="7338" w:type="dxa"/>
           </w:tcPr>
-          <w:p/>
+          <w:p>
+            <w:r>
+              <w:t>Using an alternate available device, do tasks again.</w:t>
+            </w:r>
+            <w:r>
+              <w:t xml:space="preserve"> (Phone, Tablet)</w:t>
+            </w:r>
+          </w:p>
         </w:tc>
       </w:tr>
       <w:tr>
@@ -1137,7 +1007,11 @@
           <w:tcPr>
             <w:tcW w:w="7338" w:type="dxa"/>
           </w:tcPr>
-          <w:p/>
+          <w:p>
+            <w:r>
+              <w:t xml:space="preserve">Was there any design/flaws or oversights experienced in testing? </w:t>
+            </w:r>
+          </w:p>
         </w:tc>
       </w:tr>
       <w:tr>
@@ -1164,7 +1038,11 @@
           <w:tcPr>
             <w:tcW w:w="7338" w:type="dxa"/>
           </w:tcPr>
-          <w:p/>
+          <w:p>
+            <w:r>
+              <w:t xml:space="preserve">Opinions on the design and how information was presented? </w:t>
+            </w:r>
+          </w:p>
         </w:tc>
       </w:tr>
       <w:tr>
@@ -1191,7 +1069,11 @@
           <w:tcPr>
             <w:tcW w:w="7338" w:type="dxa"/>
           </w:tcPr>
-          <w:p/>
+          <w:p>
+            <w:r>
+              <w:t xml:space="preserve">In regards to the purpose of the website, does it achieve it’s objective? </w:t>
+            </w:r>
+          </w:p>
         </w:tc>
       </w:tr>
     </w:tbl>
@@ -1250,7 +1132,13 @@
         <w:t xml:space="preserve">User information: </w:t>
       </w:r>
       <w:r>
-        <w:t xml:space="preserve">family Member </w:t>
+        <w:t>F</w:t>
+      </w:r>
+      <w:r>
+        <w:t xml:space="preserve">amily Member </w:t>
+      </w:r>
+      <w:r>
+        <w:t>(Mother)</w:t>
       </w:r>
     </w:p>
     <w:tbl>
@@ -1355,13 +1243,67 @@
           <w:tcPr>
             <w:tcW w:w="3005" w:type="dxa"/>
           </w:tcPr>
+          <w:p>
+            <w:hyperlink r:id="rId8" w:history="1">
+              <w:r>
+                <w:rPr>
+                  <w:rStyle w:val="Hyperlink"/>
+                </w:rPr>
+                <w:t>https://www.myer.com.au/</w:t>
+              </w:r>
+            </w:hyperlink>
+            <w:r>
+              <w:t xml:space="preserve"> </w:t>
+            </w:r>
+          </w:p>
+          <w:p>
+            <w:r>
+              <w:t>Not overwhelming.</w:t>
+            </w:r>
+          </w:p>
+          <w:p>
+            <w:r>
+              <w:t xml:space="preserve">Big search bar for easy product navigation. </w:t>
+            </w:r>
+          </w:p>
+          <w:p>
+            <w:r>
+              <w:t xml:space="preserve">Front page full of sales and </w:t>
+            </w:r>
+            <w:r>
+              <w:t>popular</w:t>
+            </w:r>
+            <w:r>
+              <w:t xml:space="preserve"> products</w:t>
+            </w:r>
+          </w:p>
+          <w:p>
+            <w:r>
+              <w:t>Clean design</w:t>
+            </w:r>
+          </w:p>
+        </w:tc>
+        <w:tc>
+          <w:tcPr>
+            <w:tcW w:w="3006" w:type="dxa"/>
+          </w:tcPr>
+          <w:p>
+            <w:r>
+              <w:t xml:space="preserve">Could use more call to actions. </w:t>
+            </w:r>
+          </w:p>
           <w:p/>
-        </w:tc>
-        <w:tc>
-          <w:tcPr>
-            <w:tcW w:w="3006" w:type="dxa"/>
-          </w:tcPr>
+          <w:p>
+            <w:r>
+              <w:t>Reduce clutter on important pages.</w:t>
+            </w:r>
+          </w:p>
           <w:p/>
+          <w:p>
+            <w:r>
+              <w:t xml:space="preserve">More info on index page </w:t>
+            </w:r>
+          </w:p>
         </w:tc>
       </w:tr>
       <w:tr>
@@ -1379,13 +1321,48 @@
           <w:tcPr>
             <w:tcW w:w="3005" w:type="dxa"/>
           </w:tcPr>
-          <w:p/>
+          <w:p>
+            <w:r>
+              <w:t xml:space="preserve">Design </w:t>
+            </w:r>
+            <w:r>
+              <w:t>–</w:t>
+            </w:r>
+            <w:r>
+              <w:t xml:space="preserve"> </w:t>
+            </w:r>
+            <w:r>
+              <w:t>Interesting to look at</w:t>
+            </w:r>
+            <w:r>
+              <w:t>.</w:t>
+            </w:r>
+          </w:p>
+          <w:p>
+            <w:r>
+              <w:t>Doesn’t mind primary task is behind multiple steps.</w:t>
+            </w:r>
+          </w:p>
+          <w:p>
+            <w:r>
+              <w:t xml:space="preserve">However, does want clear information clarity. </w:t>
+            </w:r>
+          </w:p>
         </w:tc>
         <w:tc>
           <w:tcPr>
             <w:tcW w:w="3006" w:type="dxa"/>
           </w:tcPr>
-          <w:p/>
+          <w:p>
+            <w:r>
+              <w:t xml:space="preserve">Middle ground between clarity and interesting design is very small. </w:t>
+            </w:r>
+          </w:p>
+          <w:p>
+            <w:r>
+              <w:t xml:space="preserve"> </w:t>
+            </w:r>
+          </w:p>
         </w:tc>
       </w:tr>
       <w:tr>
@@ -1403,13 +1380,26 @@
           <w:tcPr>
             <w:tcW w:w="3005" w:type="dxa"/>
           </w:tcPr>
-          <w:p/>
+          <w:p>
+            <w:r>
+              <w:t>No</w:t>
+            </w:r>
+          </w:p>
+          <w:p>
+            <w:r>
+              <w:t xml:space="preserve">No major points of friction. </w:t>
+            </w:r>
+          </w:p>
         </w:tc>
         <w:tc>
           <w:tcPr>
             <w:tcW w:w="3006" w:type="dxa"/>
           </w:tcPr>
-          <w:p/>
+          <w:p>
+            <w:r>
+              <w:t xml:space="preserve">Difference in users opinion. </w:t>
+            </w:r>
+          </w:p>
         </w:tc>
       </w:tr>
       <w:tr>
@@ -1427,13 +1417,40 @@
           <w:tcPr>
             <w:tcW w:w="3005" w:type="dxa"/>
           </w:tcPr>
+          <w:p>
+            <w:r>
+              <w:t>Took time reading all information</w:t>
+            </w:r>
+            <w:r>
+              <w:t xml:space="preserve">. </w:t>
+            </w:r>
+          </w:p>
+          <w:p>
+            <w:r>
+              <w:t xml:space="preserve">Liked the visual elements and colour </w:t>
+            </w:r>
+          </w:p>
+          <w:p>
+            <w:r>
+              <w:t xml:space="preserve">If first on search results or near the top, might not go to other results. </w:t>
+            </w:r>
+          </w:p>
+        </w:tc>
+        <w:tc>
+          <w:tcPr>
+            <w:tcW w:w="3006" w:type="dxa"/>
+          </w:tcPr>
+          <w:p>
+            <w:r>
+              <w:t xml:space="preserve">Search Engine optimisation. </w:t>
+            </w:r>
+          </w:p>
           <w:p/>
-        </w:tc>
-        <w:tc>
-          <w:tcPr>
-            <w:tcW w:w="3006" w:type="dxa"/>
-          </w:tcPr>
-          <w:p/>
+          <w:p>
+            <w:r>
+              <w:t xml:space="preserve">More pictures </w:t>
+            </w:r>
+          </w:p>
         </w:tc>
       </w:tr>
       <w:tr>
@@ -1451,13 +1468,26 @@
           <w:tcPr>
             <w:tcW w:w="3005" w:type="dxa"/>
           </w:tcPr>
-          <w:p/>
+          <w:p>
+            <w:r>
+              <w:t xml:space="preserve">Did not take too long, as read all previously. </w:t>
+            </w:r>
+          </w:p>
+          <w:p>
+            <w:r>
+              <w:t xml:space="preserve">Certain pages got busier wile others remained the same. </w:t>
+            </w:r>
+          </w:p>
         </w:tc>
         <w:tc>
           <w:tcPr>
             <w:tcW w:w="3006" w:type="dxa"/>
           </w:tcPr>
-          <w:p/>
+          <w:p>
+            <w:r>
+              <w:t xml:space="preserve">Could add new page with relevant info or reorganize to different pages. </w:t>
+            </w:r>
+          </w:p>
         </w:tc>
       </w:tr>
       <w:tr>
@@ -1475,13 +1505,37 @@
           <w:tcPr>
             <w:tcW w:w="3005" w:type="dxa"/>
           </w:tcPr>
-          <w:p/>
+          <w:p>
+            <w:r>
+              <w:t xml:space="preserve">Starting from index page, </w:t>
+            </w:r>
+          </w:p>
+          <w:p>
+            <w:pPr>
+              <w:ind w:left="720" w:hanging="720"/>
+            </w:pPr>
+            <w:r>
+              <w:t xml:space="preserve">read information about                   appointment  </w:t>
+            </w:r>
+          </w:p>
+          <w:p>
+            <w:r>
+              <w:t xml:space="preserve">took two minutes to book an appointment  </w:t>
+            </w:r>
+          </w:p>
         </w:tc>
         <w:tc>
           <w:tcPr>
             <w:tcW w:w="3006" w:type="dxa"/>
           </w:tcPr>
-          <w:p/>
+          <w:p>
+            <w:r>
+              <w:t xml:space="preserve">While information is related, could add a reading flow to promote cohesion. </w:t>
+            </w:r>
+            <w:r>
+              <w:t xml:space="preserve">People could read left to right or from left to bottom. </w:t>
+            </w:r>
+          </w:p>
         </w:tc>
       </w:tr>
       <w:tr>
@@ -1491,6 +1545,7 @@
           </w:tcPr>
           <w:p>
             <w:r>
+              <w:lastRenderedPageBreak/>
               <w:t>Task 4 (optional)</w:t>
             </w:r>
           </w:p>
@@ -1499,13 +1554,21 @@
           <w:tcPr>
             <w:tcW w:w="3005" w:type="dxa"/>
           </w:tcPr>
-          <w:p/>
+          <w:p>
+            <w:r>
+              <w:t>Found mobile simpler and more familiar</w:t>
+            </w:r>
+          </w:p>
         </w:tc>
         <w:tc>
           <w:tcPr>
             <w:tcW w:w="3006" w:type="dxa"/>
           </w:tcPr>
-          <w:p/>
+          <w:p>
+            <w:r>
+              <w:t>Add mobile specific travel options. (Hamburger menu)</w:t>
+            </w:r>
+          </w:p>
         </w:tc>
       </w:tr>
       <w:tr>
@@ -1532,13 +1595,21 @@
           <w:tcPr>
             <w:tcW w:w="3005" w:type="dxa"/>
           </w:tcPr>
-          <w:p/>
+          <w:p>
+            <w:r>
+              <w:t>No major design flaws .</w:t>
+            </w:r>
+          </w:p>
         </w:tc>
         <w:tc>
           <w:tcPr>
             <w:tcW w:w="3006" w:type="dxa"/>
           </w:tcPr>
-          <w:p/>
+          <w:p>
+            <w:r>
+              <w:t xml:space="preserve">Found navigation easy and design interesting. </w:t>
+            </w:r>
+          </w:p>
         </w:tc>
       </w:tr>
       <w:tr>
@@ -1565,13 +1636,21 @@
           <w:tcPr>
             <w:tcW w:w="3005" w:type="dxa"/>
           </w:tcPr>
-          <w:p/>
+          <w:p>
+            <w:r>
+              <w:t xml:space="preserve">Interesting enough to keep attention and not in the way of information </w:t>
+            </w:r>
+          </w:p>
         </w:tc>
         <w:tc>
           <w:tcPr>
             <w:tcW w:w="3006" w:type="dxa"/>
           </w:tcPr>
-          <w:p/>
+          <w:p>
+            <w:r>
+              <w:t>More audiovisual elements that don’t sacrifice readability/usability</w:t>
+            </w:r>
+          </w:p>
         </w:tc>
       </w:tr>
       <w:tr>
@@ -1598,13 +1677,21 @@
           <w:tcPr>
             <w:tcW w:w="3005" w:type="dxa"/>
           </w:tcPr>
-          <w:p/>
+          <w:p>
+            <w:r>
+              <w:t xml:space="preserve">Yes </w:t>
+            </w:r>
+          </w:p>
         </w:tc>
         <w:tc>
           <w:tcPr>
             <w:tcW w:w="3006" w:type="dxa"/>
           </w:tcPr>
-          <w:p/>
+          <w:p>
+            <w:r>
+              <w:t xml:space="preserve">Did enough between design and information conveyed to get a booking. </w:t>
+            </w:r>
+          </w:p>
         </w:tc>
       </w:tr>
     </w:tbl>
@@ -1651,7 +1738,7 @@
           <w:b/>
           <w:bCs/>
         </w:rPr>
-        <w:t xml:space="preserve"> Friend (Tafe)</w:t>
+        <w:t xml:space="preserve"> Friend </w:t>
       </w:r>
     </w:p>
     <w:tbl>
@@ -1756,13 +1843,54 @@
           <w:tcPr>
             <w:tcW w:w="3005" w:type="dxa"/>
           </w:tcPr>
-          <w:p/>
+          <w:p>
+            <w:hyperlink r:id="rId9" w:history="1">
+              <w:r>
+                <w:rPr>
+                  <w:rStyle w:val="Hyperlink"/>
+                </w:rPr>
+                <w:t>https://www.youtube.com/</w:t>
+              </w:r>
+            </w:hyperlink>
+            <w:r>
+              <w:t xml:space="preserve"> </w:t>
+            </w:r>
+          </w:p>
+          <w:p>
+            <w:r>
+              <w:t>Likes dark mode</w:t>
+            </w:r>
+          </w:p>
+          <w:p>
+            <w:r>
+              <w:t>Sidebar for navigation</w:t>
+            </w:r>
+          </w:p>
+          <w:p>
+            <w:r>
+              <w:t>Liked YouTube logo changing depending on events (Christmas)</w:t>
+            </w:r>
+          </w:p>
         </w:tc>
         <w:tc>
           <w:tcPr>
             <w:tcW w:w="3006" w:type="dxa"/>
           </w:tcPr>
-          <w:p/>
+          <w:p>
+            <w:r>
+              <w:t xml:space="preserve">Could have toggle for darker mode. (could be lot of effort for not much gain as website use is not daily for target users) </w:t>
+            </w:r>
+          </w:p>
+          <w:p>
+            <w:r>
+              <w:t>More navigation options. Not exactly needed now but with the inclusion of more content could be an option or a phone exclusive for the time being.  (Hamburger, sidebar)</w:t>
+            </w:r>
+          </w:p>
+          <w:p>
+            <w:r>
+              <w:t xml:space="preserve">Change logo or elements for Christmas/easter. Adds personalization and keeps it fresh. </w:t>
+            </w:r>
+          </w:p>
         </w:tc>
       </w:tr>
       <w:tr>
@@ -1780,13 +1908,32 @@
           <w:tcPr>
             <w:tcW w:w="3005" w:type="dxa"/>
           </w:tcPr>
-          <w:p/>
+          <w:p>
+            <w:r>
+              <w:t xml:space="preserve">Ease of access for main purpose. Relevant information required at forefront without any fluff. </w:t>
+            </w:r>
+          </w:p>
         </w:tc>
         <w:tc>
           <w:tcPr>
             <w:tcW w:w="3006" w:type="dxa"/>
           </w:tcPr>
-          <w:p/>
+          <w:p>
+            <w:r>
+              <w:t>Alternative reader mode like reader</w:t>
+            </w:r>
+            <w:r>
+              <w:t xml:space="preserve"> view</w:t>
+            </w:r>
+            <w:r>
+              <w:t>.</w:t>
+            </w:r>
+          </w:p>
+          <w:p>
+            <w:r>
+              <w:t xml:space="preserve">Bold Text for easier readability. </w:t>
+            </w:r>
+          </w:p>
         </w:tc>
       </w:tr>
       <w:tr>
@@ -1804,13 +1951,31 @@
           <w:tcPr>
             <w:tcW w:w="3005" w:type="dxa"/>
           </w:tcPr>
-          <w:p/>
+          <w:p>
+            <w:r>
+              <w:t>Too many steps to reach purpose</w:t>
+            </w:r>
+          </w:p>
+          <w:p>
+            <w:r>
+              <w:t xml:space="preserve">Some forms ask for too much information  </w:t>
+            </w:r>
+          </w:p>
         </w:tc>
         <w:tc>
           <w:tcPr>
             <w:tcW w:w="3006" w:type="dxa"/>
           </w:tcPr>
-          <w:p/>
+          <w:p>
+            <w:r>
+              <w:t xml:space="preserve">Have booking be a page away from index/main page. </w:t>
+            </w:r>
+          </w:p>
+          <w:p>
+            <w:r>
+              <w:t xml:space="preserve">Have an informative but short booking form to get information but does not make user lose interest. </w:t>
+            </w:r>
+          </w:p>
         </w:tc>
       </w:tr>
       <w:tr>
@@ -1828,13 +1993,29 @@
           <w:tcPr>
             <w:tcW w:w="3005" w:type="dxa"/>
           </w:tcPr>
-          <w:p/>
+          <w:p>
+            <w:r>
+              <w:t xml:space="preserve">Went straight to booking, read a bit of info and then entered info. </w:t>
+            </w:r>
+          </w:p>
+          <w:p>
+            <w:r>
+              <w:t xml:space="preserve">After </w:t>
+            </w:r>
+            <w:r>
+              <w:t xml:space="preserve">completing booking, looked at other pages randomly. </w:t>
+            </w:r>
+          </w:p>
         </w:tc>
         <w:tc>
           <w:tcPr>
             <w:tcW w:w="3006" w:type="dxa"/>
           </w:tcPr>
-          <w:p/>
+          <w:p>
+            <w:r>
+              <w:t xml:space="preserve">Make front page entertaining and more than just info of staff and business. Could put announcements or “Our new dental technologies” along with meeting our staff. </w:t>
+            </w:r>
+          </w:p>
         </w:tc>
       </w:tr>
       <w:tr>
@@ -1852,13 +2033,21 @@
           <w:tcPr>
             <w:tcW w:w="3005" w:type="dxa"/>
           </w:tcPr>
-          <w:p/>
+          <w:p>
+            <w:r>
+              <w:t xml:space="preserve">Not too long. </w:t>
+            </w:r>
+          </w:p>
         </w:tc>
         <w:tc>
           <w:tcPr>
             <w:tcW w:w="3006" w:type="dxa"/>
           </w:tcPr>
-          <w:p/>
+          <w:p>
+            <w:r>
+              <w:t xml:space="preserve">Reorganize elements for more logical flow. </w:t>
+            </w:r>
+          </w:p>
         </w:tc>
       </w:tr>
       <w:tr>
@@ -1876,7 +2065,11 @@
           <w:tcPr>
             <w:tcW w:w="3005" w:type="dxa"/>
           </w:tcPr>
-          <w:p/>
+          <w:p>
+            <w:r>
+              <w:t xml:space="preserve">As noted in task 1 </w:t>
+            </w:r>
+          </w:p>
         </w:tc>
         <w:tc>
           <w:tcPr>
@@ -3067,6 +3260,54 @@
       <w:szCs w:val="33"/>
     </w:rPr>
   </w:style>
+  <w:style w:type="paragraph" w:styleId="NormalWeb">
+    <w:name w:val="Normal (Web)"/>
+    <w:basedOn w:val="Normal"/>
+    <w:uiPriority w:val="99"/>
+    <w:semiHidden/>
+    <w:unhideWhenUsed/>
+    <w:rsid w:val="00474EEA"/>
+    <w:rPr>
+      <w:rFonts w:ascii="Times New Roman" w:hAnsi="Times New Roman" w:cs="Angsana New"/>
+      <w:sz w:val="24"/>
+      <w:szCs w:val="30"/>
+    </w:rPr>
+  </w:style>
+  <w:style w:type="character" w:styleId="Hyperlink">
+    <w:name w:val="Hyperlink"/>
+    <w:basedOn w:val="DefaultParagraphFont"/>
+    <w:uiPriority w:val="99"/>
+    <w:unhideWhenUsed/>
+    <w:rsid w:val="003B0FC2"/>
+    <w:rPr>
+      <w:color w:val="0563C1" w:themeColor="hyperlink"/>
+      <w:u w:val="single"/>
+    </w:rPr>
+  </w:style>
+  <w:style w:type="character" w:styleId="UnresolvedMention">
+    <w:name w:val="Unresolved Mention"/>
+    <w:basedOn w:val="DefaultParagraphFont"/>
+    <w:uiPriority w:val="99"/>
+    <w:semiHidden/>
+    <w:unhideWhenUsed/>
+    <w:rsid w:val="003B0FC2"/>
+    <w:rPr>
+      <w:color w:val="605E5C"/>
+      <w:shd w:val="clear" w:color="auto" w:fill="E1DFDD"/>
+    </w:rPr>
+  </w:style>
+  <w:style w:type="character" w:styleId="FollowedHyperlink">
+    <w:name w:val="FollowedHyperlink"/>
+    <w:basedOn w:val="DefaultParagraphFont"/>
+    <w:uiPriority w:val="99"/>
+    <w:semiHidden/>
+    <w:unhideWhenUsed/>
+    <w:rsid w:val="009A4EEB"/>
+    <w:rPr>
+      <w:color w:val="954F72" w:themeColor="followedHyperlink"/>
+      <w:u w:val="single"/>
+    </w:rPr>
+  </w:style>
 </w:styles>
 </file>
 
@@ -3332,12 +3573,14 @@
 </file>
 
 <file path=customXml/item1.xml><?xml version="1.0" encoding="utf-8"?>
-<?mso-contentType ?>
-<FormTemplates xmlns="http://schemas.microsoft.com/sharepoint/v3/contenttype/forms">
-  <Display>DocumentLibraryForm</Display>
-  <Edit>DocumentLibraryForm</Edit>
-  <New>DocumentLibraryForm</New>
-</FormTemplates>
+<p:properties xmlns:p="http://schemas.microsoft.com/office/2006/metadata/properties" xmlns:xsi="http://www.w3.org/2001/XMLSchema-instance" xmlns:pc="http://schemas.microsoft.com/office/infopath/2007/PartnerControls">
+  <documentManagement>
+    <TaxCatchAll xmlns="c64b295e-e158-430a-a9fe-95bbf17b9d7d" xsi:nil="true"/>
+    <lcf76f155ced4ddcb4097134ff3c332f xmlns="0f5e39c8-e5a1-4a0d-b53f-9134be983d19">
+      <Terms xmlns="http://schemas.microsoft.com/office/infopath/2007/PartnerControls"/>
+    </lcf76f155ced4ddcb4097134ff3c332f>
+  </documentManagement>
+</p:properties>
 </file>
 
 <file path=customXml/item2.xml><?xml version="1.0" encoding="utf-8"?>
@@ -3596,20 +3839,21 @@
 </file>
 
 <file path=customXml/item3.xml><?xml version="1.0" encoding="utf-8"?>
-<p:properties xmlns:p="http://schemas.microsoft.com/office/2006/metadata/properties" xmlns:xsi="http://www.w3.org/2001/XMLSchema-instance" xmlns:pc="http://schemas.microsoft.com/office/infopath/2007/PartnerControls">
-  <documentManagement>
-    <TaxCatchAll xmlns="c64b295e-e158-430a-a9fe-95bbf17b9d7d" xsi:nil="true"/>
-    <lcf76f155ced4ddcb4097134ff3c332f xmlns="0f5e39c8-e5a1-4a0d-b53f-9134be983d19">
-      <Terms xmlns="http://schemas.microsoft.com/office/infopath/2007/PartnerControls"/>
-    </lcf76f155ced4ddcb4097134ff3c332f>
-  </documentManagement>
-</p:properties>
+<?mso-contentType ?>
+<FormTemplates xmlns="http://schemas.microsoft.com/sharepoint/v3/contenttype/forms">
+  <Display>DocumentLibraryForm</Display>
+  <Edit>DocumentLibraryForm</Edit>
+  <New>DocumentLibraryForm</New>
+</FormTemplates>
 </file>
 
 <file path=customXml/itemProps1.xml><?xml version="1.0" encoding="utf-8"?>
-<ds:datastoreItem xmlns:ds="http://schemas.openxmlformats.org/officeDocument/2006/customXml" ds:itemID="{C42D3E7F-AC3E-4EF4-AE01-81DADC54BE89}">
+<ds:datastoreItem xmlns:ds="http://schemas.openxmlformats.org/officeDocument/2006/customXml" ds:itemID="{CF606D7A-BC20-4455-9B94-4B6C9A54FF0C}">
   <ds:schemaRefs>
-    <ds:schemaRef ds:uri="http://schemas.microsoft.com/sharepoint/v3/contenttype/forms"/>
+    <ds:schemaRef ds:uri="http://schemas.microsoft.com/office/2006/metadata/properties"/>
+    <ds:schemaRef ds:uri="http://schemas.microsoft.com/office/infopath/2007/PartnerControls"/>
+    <ds:schemaRef ds:uri="c64b295e-e158-430a-a9fe-95bbf17b9d7d"/>
+    <ds:schemaRef ds:uri="0f5e39c8-e5a1-4a0d-b53f-9134be983d19"/>
   </ds:schemaRefs>
 </ds:datastoreItem>
 </file>
@@ -3634,12 +3878,9 @@
 </file>
 
 <file path=customXml/itemProps3.xml><?xml version="1.0" encoding="utf-8"?>
-<ds:datastoreItem xmlns:ds="http://schemas.openxmlformats.org/officeDocument/2006/customXml" ds:itemID="{CF606D7A-BC20-4455-9B94-4B6C9A54FF0C}">
+<ds:datastoreItem xmlns:ds="http://schemas.openxmlformats.org/officeDocument/2006/customXml" ds:itemID="{C42D3E7F-AC3E-4EF4-AE01-81DADC54BE89}">
   <ds:schemaRefs>
-    <ds:schemaRef ds:uri="http://schemas.microsoft.com/office/2006/metadata/properties"/>
-    <ds:schemaRef ds:uri="http://schemas.microsoft.com/office/infopath/2007/PartnerControls"/>
-    <ds:schemaRef ds:uri="c64b295e-e158-430a-a9fe-95bbf17b9d7d"/>
-    <ds:schemaRef ds:uri="0f5e39c8-e5a1-4a0d-b53f-9134be983d19"/>
+    <ds:schemaRef ds:uri="http://schemas.microsoft.com/sharepoint/v3/contenttype/forms"/>
   </ds:schemaRefs>
 </ds:datastoreItem>
 </file>
</xml_diff>